<commit_message>
Update 12 Spring Boot Annotations.docx
</commit_message>
<xml_diff>
--- a/12 Spring Boot Annotations.docx
+++ b/12 Spring Boot Annotations.docx
@@ -427,7 +427,25 @@
         <w:rPr>
           <w:lang w:val="en-US"/>
         </w:rPr>
-        <w:t xml:space="preserve">It will tell us this will returning the Bean to be managed by </w:t>
+        <w:t xml:space="preserve">It will tell us </w:t>
+      </w:r>
+      <w:r>
+        <w:rPr>
+          <w:lang w:val="en-US"/>
+        </w:rPr>
+        <w:t>````````````````````````````````````````````````````````````````````````````````````````````````````````````</w:t>
+      </w:r>
+      <w:r>
+        <w:rPr>
+          <w:lang w:val="en-US"/>
+        </w:rPr>
+        <w:t>+</w:t>
+      </w:r>
+      <w:r>
+        <w:rPr>
+          <w:lang w:val="en-US"/>
+        </w:rPr>
+        <w:t xml:space="preserve">this will returning the Bean to be managed by </w:t>
       </w:r>
       <w:r>
         <w:t>Spring Container.</w:t>
@@ -960,7 +978,6 @@
         <w:rPr>
           <w:b/>
         </w:rPr>
-        <w:lastRenderedPageBreak/>
         <w:t>@Repository</w:t>
       </w:r>
     </w:p>
@@ -1709,7 +1726,6 @@
         <w:rPr>
           <w:lang w:val="en-US"/>
         </w:rPr>
-        <w:lastRenderedPageBreak/>
         <w:t>Type of Scope</w:t>
       </w:r>
     </w:p>
@@ -2115,14 +2131,80 @@
       </w:pPr>
       <w:r>
         <w:t>Provide global exception handling.</w:t>
+      </w:r>
+    </w:p>
+    <w:p>
+      <w:pPr>
+        <w:spacing w:after="0"/>
+        <w:ind w:left="360"/>
+      </w:pPr>
+    </w:p>
+    <w:p>
+      <w:pPr>
+        <w:pStyle w:val="ListParagraph"/>
+        <w:numPr>
+          <w:ilvl w:val="0"/>
+          <w:numId w:val="6"/>
+        </w:numPr>
+        <w:spacing w:after="0"/>
+        <w:ind w:left="360"/>
+        <w:rPr>
+          <w:b/>
+        </w:rPr>
+      </w:pPr>
+      <w:r>
+        <w:rPr>
+          <w:b/>
+        </w:rPr>
+        <w:t>@ExceptionHandler</w:t>
+      </w:r>
+    </w:p>
+    <w:p>
+      <w:pPr>
+        <w:spacing w:after="0"/>
+      </w:pPr>
+    </w:p>
+    <w:p>
+      <w:pPr>
+        <w:pStyle w:val="ListParagraph"/>
+        <w:numPr>
+          <w:ilvl w:val="0"/>
+          <w:numId w:val="6"/>
+        </w:numPr>
+        <w:spacing w:after="0"/>
+        <w:ind w:left="360"/>
+        <w:rPr>
+          <w:b/>
+        </w:rPr>
+      </w:pPr>
+      <w:r>
+        <w:rPr>
+          <w:b/>
+        </w:rPr>
+        <w:t>@Entity</w:t>
+      </w:r>
+    </w:p>
+    <w:p>
+      <w:pPr>
+        <w:pStyle w:val="ListParagraph"/>
+        <w:numPr>
+          <w:ilvl w:val="0"/>
+          <w:numId w:val="11"/>
+        </w:numPr>
+        <w:spacing w:after="0"/>
+      </w:pPr>
+      <w:r>
+        <w:t>It will tell to JPA or Hiberna</w:t>
       </w:r>
       <w:bookmarkStart w:id="0" w:name="_GoBack"/>
       <w:bookmarkEnd w:id="0"/>
-    </w:p>
-    <w:p>
-      <w:pPr>
-        <w:spacing w:after="0"/>
-        <w:ind w:left="360"/>
+      <w:r>
+        <w:t>te this class will perform to Database Related Operations.</w:t>
+      </w:r>
+    </w:p>
+    <w:p>
+      <w:pPr>
+        <w:spacing w:after="0"/>
       </w:pPr>
     </w:p>
     <w:p>
@@ -2142,7 +2224,23 @@
         <w:rPr>
           <w:b/>
         </w:rPr>
-        <w:t>@ExceptionHandler</w:t>
+        <w:t>@Table</w:t>
+      </w:r>
+    </w:p>
+    <w:p>
+      <w:pPr>
+        <w:pStyle w:val="ListParagraph"/>
+        <w:numPr>
+          <w:ilvl w:val="0"/>
+          <w:numId w:val="11"/>
+        </w:numPr>
+        <w:spacing w:after="0"/>
+      </w:pPr>
+      <w:r>
+        <w:t>It will define</w:t>
+      </w:r>
+      <w:r>
+        <w:t xml:space="preserve"> to JAP or Hibernate to create the Table as the name provide and if we did not use this annotation the @Entity annotation will do automatically as per class name</w:t>
       </w:r>
     </w:p>
     <w:p>
@@ -2167,25 +2265,15 @@
         <w:rPr>
           <w:b/>
         </w:rPr>
-        <w:t>@Entity</w:t>
-      </w:r>
-    </w:p>
-    <w:p>
-      <w:pPr>
-        <w:pStyle w:val="ListParagraph"/>
-        <w:numPr>
-          <w:ilvl w:val="0"/>
-          <w:numId w:val="11"/>
-        </w:numPr>
-        <w:spacing w:after="0"/>
-      </w:pPr>
-      <w:r>
-        <w:t>It will tell to JPA or Hibernate this class will perform to Database Related Operations.</w:t>
-      </w:r>
-    </w:p>
-    <w:p>
-      <w:pPr>
-        <w:spacing w:after="0"/>
+        <w:t>@Column</w:t>
+      </w:r>
+    </w:p>
+    <w:p>
+      <w:pPr>
+        <w:spacing w:after="0"/>
+        <w:rPr>
+          <w:b/>
+        </w:rPr>
       </w:pPr>
     </w:p>
     <w:p>
@@ -2205,28 +2293,15 @@
         <w:rPr>
           <w:b/>
         </w:rPr>
-        <w:t>@Table</w:t>
-      </w:r>
-    </w:p>
-    <w:p>
-      <w:pPr>
-        <w:pStyle w:val="ListParagraph"/>
-        <w:numPr>
-          <w:ilvl w:val="0"/>
-          <w:numId w:val="11"/>
-        </w:numPr>
-        <w:spacing w:after="0"/>
-      </w:pPr>
-      <w:r>
-        <w:t>It will define</w:t>
-      </w:r>
-      <w:r>
-        <w:t xml:space="preserve"> to JAP or Hibernate to create the Table as the name provide and if we did not use this annotation the @Entity annotation will do automatically as per class name</w:t>
-      </w:r>
-    </w:p>
-    <w:p>
-      <w:pPr>
-        <w:spacing w:after="0"/>
+        <w:t>@GeneratorType</w:t>
+      </w:r>
+    </w:p>
+    <w:p>
+      <w:pPr>
+        <w:spacing w:after="0"/>
+        <w:rPr>
+          <w:b/>
+        </w:rPr>
       </w:pPr>
     </w:p>
     <w:p>
@@ -2246,7 +2321,7 @@
         <w:rPr>
           <w:b/>
         </w:rPr>
-        <w:t>@Column</w:t>
+        <w:t>@Transactional</w:t>
       </w:r>
     </w:p>
     <w:p>
@@ -2274,7 +2349,7 @@
         <w:rPr>
           <w:b/>
         </w:rPr>
-        <w:t>@GeneratorType</w:t>
+        <w:t>@Data</w:t>
       </w:r>
     </w:p>
     <w:p>
@@ -2302,7 +2377,7 @@
         <w:rPr>
           <w:b/>
         </w:rPr>
-        <w:t>@Transactional</w:t>
+        <w:t>@CrossOrigin</w:t>
       </w:r>
     </w:p>
     <w:p>
@@ -2330,7 +2405,7 @@
         <w:rPr>
           <w:b/>
         </w:rPr>
-        <w:t>@Data</w:t>
+        <w:t>@Secured</w:t>
       </w:r>
     </w:p>
     <w:p>
@@ -2358,62 +2433,7 @@
         <w:rPr>
           <w:b/>
         </w:rPr>
-        <w:t>@CrossOrigin</w:t>
-      </w:r>
-    </w:p>
-    <w:p>
-      <w:pPr>
-        <w:spacing w:after="0"/>
-        <w:rPr>
-          <w:b/>
-        </w:rPr>
-      </w:pPr>
-    </w:p>
-    <w:p>
-      <w:pPr>
-        <w:pStyle w:val="ListParagraph"/>
-        <w:numPr>
-          <w:ilvl w:val="0"/>
-          <w:numId w:val="6"/>
-        </w:numPr>
-        <w:spacing w:after="0"/>
-        <w:ind w:left="360"/>
-        <w:rPr>
-          <w:b/>
-        </w:rPr>
-      </w:pPr>
-      <w:r>
-        <w:rPr>
-          <w:b/>
-        </w:rPr>
-        <w:t>@Secured</w:t>
-      </w:r>
-    </w:p>
-    <w:p>
-      <w:pPr>
-        <w:spacing w:after="0"/>
-        <w:rPr>
-          <w:b/>
-        </w:rPr>
-      </w:pPr>
-    </w:p>
-    <w:p>
-      <w:pPr>
-        <w:pStyle w:val="ListParagraph"/>
-        <w:numPr>
-          <w:ilvl w:val="0"/>
-          <w:numId w:val="6"/>
-        </w:numPr>
-        <w:spacing w:after="0"/>
-        <w:ind w:left="360"/>
-        <w:rPr>
-          <w:b/>
-        </w:rPr>
-      </w:pPr>
-      <w:r>
-        <w:rPr>
-          <w:b/>
-        </w:rPr>
+        <w:lastRenderedPageBreak/>
         <w:t>@PreAuthorize</w:t>
       </w:r>
     </w:p>
@@ -4822,7 +4842,7 @@
 </file>
 
 <file path=customXml/itemProps1.xml><?xml version="1.0" encoding="utf-8"?>
-<ds:datastoreItem xmlns:ds="http://schemas.openxmlformats.org/officeDocument/2006/customXml" ds:itemID="{96854C34-9811-4D0F-84A8-00C5E96C3212}">
+<ds:datastoreItem xmlns:ds="http://schemas.openxmlformats.org/officeDocument/2006/customXml" ds:itemID="{A8244CE7-9849-4A62-9801-4A35031E8584}">
   <ds:schemaRefs>
     <ds:schemaRef ds:uri="http://schemas.openxmlformats.org/officeDocument/2006/bibliography"/>
   </ds:schemaRefs>

</xml_diff>